<commit_message>
updaterad byggplan och anpassningar som behöver göras
</commit_message>
<xml_diff>
--- a/byggplan_zaplearn.docx
+++ b/byggplan_zaplearn.docx
@@ -5,9 +5,62 @@
     <w:p>
       <w:pPr>
         <w:pStyle w:val="Title"/>
+        <w:rPr>
+          <w:lang w:val="sv-SE"/>
+        </w:rPr>
       </w:pPr>
       <w:r>
-        <w:t>Byggplan för Flashcards-App</w:t>
+        <w:rPr>
+          <w:lang w:val="sv-SE"/>
+        </w:rPr>
+        <w:t xml:space="preserve">Byggplan för </w:t>
+      </w:r>
+      <w:r>
+        <w:rPr>
+          <w:lang w:val="sv-SE"/>
+        </w:rPr>
+        <w:t>ZapLearn</w:t>
+      </w:r>
+    </w:p>
+    <w:p>
+      <w:pPr>
+        <w:pStyle w:val="Heading1"/>
+        <w:rPr>
+          <w:lang w:val="sv-SE"/>
+        </w:rPr>
+      </w:pPr>
+      <w:r>
+        <w:rPr>
+          <w:lang w:val="sv-SE"/>
+        </w:rPr>
+        <w:t>0) Förutsättningar</w:t>
+      </w:r>
+    </w:p>
+    <w:p>
+      <w:pPr>
+        <w:rPr>
+          <w:lang w:val="sv-SE"/>
+        </w:rPr>
+      </w:pPr>
+      <w:r>
+        <w:rPr>
+          <w:lang w:val="sv-SE"/>
+        </w:rPr>
+        <w:t>• Node 20+, npm 10+</w:t>
+      </w:r>
+      <w:r>
+        <w:rPr>
+          <w:lang w:val="sv-SE"/>
+        </w:rPr>
+        <w:br/>
+        <w:t>• Git + GitHub/GitLab</w:t>
+      </w:r>
+      <w:r>
+        <w:rPr>
+          <w:lang w:val="sv-SE"/>
+        </w:rPr>
+        <w:br/>
+        <w:t>• Docker Desktop (för senare steg)</w:t>
       </w:r>
     </w:p>
     <w:p>
@@ -15,20 +68,332 @@
         <w:pStyle w:val="Heading1"/>
       </w:pPr>
       <w:r>
-        <w:t>0) Förutsättningar</w:t>
+        <w:t>1) Initiera projekt</w:t>
       </w:r>
     </w:p>
     <w:p>
-      <w:r>
-        <w:t>• Node 20+, npm 10+</w:t>
+      <w:pPr>
+        <w:rPr>
+          <w:lang w:val="sv-SE"/>
+        </w:rPr>
+      </w:pPr>
+      <w:r>
+        <w:t>1. npm create vite@latest flashcards -- --template react-ts</w:t>
       </w:r>
       <w:r>
         <w:br/>
-        <w:t>• Git + GitHub/GitLab</w:t>
+        <w:t>2. cd flashcards &amp;&amp; git init &amp;&amp; git add -A &amp;&amp; git commit -m "chore: init"</w:t>
       </w:r>
       <w:r>
         <w:br/>
-        <w:t>• Docker Desktop (för senare steg)</w:t>
+        <w:t xml:space="preserve">3. </w:t>
+      </w:r>
+      <w:r>
+        <w:rPr>
+          <w:lang w:val="sv-SE"/>
+        </w:rPr>
+        <w:t>Lägg till grundläggande konfig (.editorconfig, .nvmrc, README.md)</w:t>
+      </w:r>
+      <w:r>
+        <w:rPr>
+          <w:lang w:val="sv-SE"/>
+        </w:rPr>
+        <w:br/>
+        <w:t xml:space="preserve">   - I tsconfig.json: aktivera "strict": true och sätt paths-alias @/*</w:t>
+      </w:r>
+    </w:p>
+    <w:p>
+      <w:pPr>
+        <w:pStyle w:val="Heading1"/>
+        <w:rPr>
+          <w:lang w:val="sv-SE"/>
+        </w:rPr>
+      </w:pPr>
+      <w:r>
+        <w:rPr>
+          <w:lang w:val="sv-SE"/>
+        </w:rPr>
+        <w:t>2) Installera beroenden</w:t>
+      </w:r>
+    </w:p>
+    <w:p>
+      <w:pPr>
+        <w:rPr>
+          <w:lang w:val="sv-SE"/>
+        </w:rPr>
+      </w:pPr>
+      <w:r>
+        <w:rPr>
+          <w:lang w:val="sv-SE"/>
+        </w:rPr>
+        <w:t>Kärna:</w:t>
+      </w:r>
+      <w:r>
+        <w:rPr>
+          <w:lang w:val="sv-SE"/>
+        </w:rPr>
+        <w:br/>
+        <w:t>npm i zustand localforage zod framer-motion react-hook-form @hookform/resolvers react-router-dom</w:t>
+      </w:r>
+      <w:r>
+        <w:rPr>
+          <w:lang w:val="sv-SE"/>
+        </w:rPr>
+        <w:br/>
+      </w:r>
+      <w:r>
+        <w:rPr>
+          <w:lang w:val="sv-SE"/>
+        </w:rPr>
+        <w:br/>
+        <w:t>UI &amp; styling:</w:t>
+      </w:r>
+      <w:r>
+        <w:rPr>
+          <w:lang w:val="sv-SE"/>
+        </w:rPr>
+        <w:br/>
+        <w:t>npm i -D tailwindcss postcss autoprefixer</w:t>
+      </w:r>
+      <w:r>
+        <w:rPr>
+          <w:lang w:val="sv-SE"/>
+        </w:rPr>
+        <w:br/>
+      </w:r>
+      <w:r>
+        <w:rPr>
+          <w:lang w:val="sv-SE"/>
+        </w:rPr>
+        <w:br/>
+        <w:t>PWA, kvalitet &amp; test:</w:t>
+      </w:r>
+      <w:r>
+        <w:rPr>
+          <w:lang w:val="sv-SE"/>
+        </w:rPr>
+        <w:br/>
+        <w:t>npm i -D vite-plugin-pwa eslint @typescript-eslint/eslint-plugin @typescript-eslint/parser eslint-config-prettier vitest jsdom @testing-library/react @testing-library/user-event @types/node</w:t>
+      </w:r>
+      <w:r>
+        <w:rPr>
+          <w:lang w:val="sv-SE"/>
+        </w:rPr>
+        <w:br/>
+      </w:r>
+      <w:r>
+        <w:rPr>
+          <w:lang w:val="sv-SE"/>
+        </w:rPr>
+        <w:br/>
+        <w:t>Initiera Tailwind: npx tailwindcss init -p (koppla in index.css).</w:t>
+      </w:r>
+    </w:p>
+    <w:p>
+      <w:pPr>
+        <w:pStyle w:val="Heading1"/>
+        <w:rPr>
+          <w:lang w:val="sv-SE"/>
+        </w:rPr>
+      </w:pPr>
+      <w:r>
+        <w:rPr>
+          <w:lang w:val="sv-SE"/>
+        </w:rPr>
+        <w:t>3) Lägg in shadcn/ui</w:t>
+      </w:r>
+    </w:p>
+    <w:p>
+      <w:pPr>
+        <w:rPr>
+          <w:lang w:val="sv-SE"/>
+        </w:rPr>
+      </w:pPr>
+      <w:r>
+        <w:rPr>
+          <w:lang w:val="sv-SE"/>
+        </w:rPr>
+        <w:t>1. npx shadcn-ui@latest init</w:t>
+      </w:r>
+      <w:r>
+        <w:rPr>
+          <w:lang w:val="sv-SE"/>
+        </w:rPr>
+        <w:br/>
+        <w:t>2. Lägg till komponenter du behöver direkt:</w:t>
+      </w:r>
+      <w:r>
+        <w:rPr>
+          <w:lang w:val="sv-SE"/>
+        </w:rPr>
+        <w:br/>
+        <w:t xml:space="preserve">   npx shadcn-ui@latest add button card input textarea dialog sheet select table progress badge toast</w:t>
+      </w:r>
+      <w:r>
+        <w:rPr>
+          <w:lang w:val="sv-SE"/>
+        </w:rPr>
+        <w:br/>
+        <w:t>3. Uppdatera tailwind.config.ts → content inkluderar ./src och ./components.</w:t>
+      </w:r>
+      <w:r>
+        <w:rPr>
+          <w:lang w:val="sv-SE"/>
+        </w:rPr>
+        <w:br/>
+        <w:t>4. Lägg till dark mode-toggle (finns exempel i shadcn/ui docs).</w:t>
+      </w:r>
+    </w:p>
+    <w:p>
+      <w:pPr>
+        <w:pStyle w:val="Heading1"/>
+        <w:rPr>
+          <w:lang w:val="sv-SE"/>
+        </w:rPr>
+      </w:pPr>
+      <w:r>
+        <w:rPr>
+          <w:lang w:val="sv-SE"/>
+        </w:rPr>
+        <w:lastRenderedPageBreak/>
+        <w:t>4) Mappstruktur</w:t>
+      </w:r>
+    </w:p>
+    <w:p>
+      <w:pPr>
+        <w:rPr>
+          <w:lang w:val="sv-SE"/>
+        </w:rPr>
+      </w:pPr>
+      <w:r>
+        <w:rPr>
+          <w:lang w:val="sv-SE"/>
+        </w:rPr>
+        <w:t>src/</w:t>
+      </w:r>
+      <w:r>
+        <w:rPr>
+          <w:lang w:val="sv-SE"/>
+        </w:rPr>
+        <w:br/>
+        <w:t xml:space="preserve">  app/                 # layout, router, providers</w:t>
+      </w:r>
+      <w:r>
+        <w:rPr>
+          <w:lang w:val="sv-SE"/>
+        </w:rPr>
+        <w:br/>
+        <w:t xml:space="preserve">  components/          # UI-komponenter (shadcn) + egna</w:t>
+      </w:r>
+      <w:r>
+        <w:rPr>
+          <w:lang w:val="sv-SE"/>
+        </w:rPr>
+        <w:br/>
+        <w:t xml:space="preserve">  features/</w:t>
+      </w:r>
+      <w:r>
+        <w:rPr>
+          <w:lang w:val="sv-SE"/>
+        </w:rPr>
+        <w:br/>
+        <w:t xml:space="preserve">    decks/             # deckRepo (IndexedDB), deckService, deckStore (Zustand)</w:t>
+      </w:r>
+      <w:r>
+        <w:rPr>
+          <w:lang w:val="sv-SE"/>
+        </w:rPr>
+        <w:br/>
+        <w:t xml:space="preserve">    train/             # repetitionlogik, vyer</w:t>
+      </w:r>
+      <w:r>
+        <w:rPr>
+          <w:lang w:val="sv-SE"/>
+        </w:rPr>
+        <w:br/>
+        <w:t xml:space="preserve">  lib/                 # helpers (uuid/hash, sanitize, hotkeys)</w:t>
+      </w:r>
+      <w:r>
+        <w:rPr>
+          <w:lang w:val="sv-SE"/>
+        </w:rPr>
+        <w:br/>
+        <w:t xml:space="preserve">  pages/               # Home, Train, Edit, Manage</w:t>
+      </w:r>
+      <w:r>
+        <w:rPr>
+          <w:lang w:val="sv-SE"/>
+        </w:rPr>
+        <w:br/>
+        <w:t xml:space="preserve">  types/               # Deck/Card typer + Zod schema</w:t>
+      </w:r>
+      <w:r>
+        <w:rPr>
+          <w:lang w:val="sv-SE"/>
+        </w:rPr>
+        <w:br/>
+        <w:t xml:space="preserve">  styles/              # tailwind.css etc</w:t>
+      </w:r>
+      <w:r>
+        <w:rPr>
+          <w:lang w:val="sv-SE"/>
+        </w:rPr>
+        <w:br/>
+        <w:t xml:space="preserve">  main.tsx, App.tsx</w:t>
+      </w:r>
+      <w:r>
+        <w:rPr>
+          <w:lang w:val="sv-SE"/>
+        </w:rPr>
+        <w:br/>
+        <w:t>public/</w:t>
+      </w:r>
+      <w:r>
+        <w:rPr>
+          <w:lang w:val="sv-SE"/>
+        </w:rPr>
+        <w:br/>
+        <w:t xml:space="preserve">  runtime/             # config.json (skapad av docker-entrypoint)</w:t>
+      </w:r>
+      <w:r>
+        <w:rPr>
+          <w:lang w:val="sv-SE"/>
+        </w:rPr>
+        <w:br/>
+      </w:r>
+    </w:p>
+    <w:p>
+      <w:pPr>
+        <w:pStyle w:val="Heading1"/>
+        <w:rPr>
+          <w:lang w:val="sv-SE"/>
+        </w:rPr>
+      </w:pPr>
+      <w:r>
+        <w:rPr>
+          <w:lang w:val="sv-SE"/>
+        </w:rPr>
+        <w:t>5) Typer &amp; schema (Zod-validering)</w:t>
+      </w:r>
+    </w:p>
+    <w:p>
+      <w:pPr>
+        <w:rPr>
+          <w:lang w:val="sv-SE"/>
+        </w:rPr>
+      </w:pPr>
+      <w:r>
+        <w:rPr>
+          <w:lang w:val="sv-SE"/>
+        </w:rPr>
+        <w:t>• Skapa types/deck.ts med TS-typer och Zod-schema (DeckSchema) för uppladdad JSON.</w:t>
+      </w:r>
+      <w:r>
+        <w:rPr>
+          <w:lang w:val="sv-SE"/>
+        </w:rPr>
+        <w:br/>
+        <w:t>• Visa tydliga fel i UI vid ogiltiga filer (rad/kort om möjligt).</w:t>
       </w:r>
     </w:p>
     <w:p>
@@ -36,24 +401,81 @@
         <w:pStyle w:val="Heading1"/>
       </w:pPr>
       <w:r>
-        <w:t>1) Initiera projekt</w:t>
+        <w:t>6) Persistens (IndexedDB)</w:t>
       </w:r>
     </w:p>
     <w:p>
-      <w:r>
-        <w:t>1. npm create vite@latest flashcards -- --template react-ts</w:t>
+      <w:pPr>
+        <w:rPr>
+          <w:lang w:val="sv-SE"/>
+        </w:rPr>
+      </w:pPr>
+      <w:r>
+        <w:t>• features/decks/deckRepo.ts med localforage: saveDeck, listDecks, deleteDeck, getDeck.</w:t>
       </w:r>
       <w:r>
         <w:br/>
-        <w:t>2. cd flashcards &amp;&amp; git init &amp;&amp; git add -A &amp;&amp; git commit -m "chore: init"</w:t>
-      </w:r>
-      <w:r>
+      </w:r>
+      <w:r>
+        <w:rPr>
+          <w:lang w:val="sv-SE"/>
+        </w:rPr>
+        <w:t>• Separera stores: decks, progress, settings. Lägg schemaVersion i metadata för framtida migreringar.</w:t>
+      </w:r>
+    </w:p>
+    <w:p>
+      <w:pPr>
+        <w:pStyle w:val="Heading1"/>
+        <w:rPr>
+          <w:lang w:val="sv-SE"/>
+        </w:rPr>
+      </w:pPr>
+      <w:r>
+        <w:rPr>
+          <w:lang w:val="sv-SE"/>
+        </w:rPr>
+        <w:t>7) Laddning av data</w:t>
+      </w:r>
+    </w:p>
+    <w:p>
+      <w:pPr>
+        <w:rPr>
+          <w:lang w:val="sv-SE"/>
+        </w:rPr>
+      </w:pPr>
+      <w:r>
+        <w:rPr>
+          <w:lang w:val="sv-SE"/>
+        </w:rPr>
+        <w:t>• deckService.ts:</w:t>
+      </w:r>
+      <w:r>
+        <w:rPr>
+          <w:lang w:val="sv-SE"/>
+        </w:rPr>
         <w:br/>
-        <w:t>3. Lägg till grundläggande konfig (.editorconfig, .nvmrc, README.md)</w:t>
-      </w:r>
-      <w:r>
+        <w:t xml:space="preserve">  - loadSeedDeckFromRuntime(): läser /runtime/config.json om det finns.</w:t>
+      </w:r>
+      <w:r>
+        <w:rPr>
+          <w:lang w:val="sv-SE"/>
+        </w:rPr>
         <w:br/>
-        <w:t xml:space="preserve">   - tsconfig.json: aktivera "strict": true, "paths" alias @/*</w:t>
+        <w:t xml:space="preserve">  - importDeckFromFile(file): parse + validera + spara.</w:t>
+      </w:r>
+      <w:r>
+        <w:rPr>
+          <w:lang w:val="sv-SE"/>
+        </w:rPr>
+        <w:br/>
+        <w:t xml:space="preserve">  - importDeckFromUrl(url): (senare) med ETag/If-None-Match.</w:t>
+      </w:r>
+      <w:r>
+        <w:rPr>
+          <w:lang w:val="sv-SE"/>
+        </w:rPr>
+        <w:br/>
+        <w:t>• UI: Uploader (drag &amp; drop + knapp) och DeckManager (lista, byt, export).</w:t>
       </w:r>
     </w:p>
     <w:p>
@@ -61,35 +483,175 @@
         <w:pStyle w:val="Heading1"/>
       </w:pPr>
       <w:r>
-        <w:t>2) Installera beroenden</w:t>
+        <w:t>8) State (Zustand)</w:t>
       </w:r>
     </w:p>
     <w:p>
       <w:r>
-        <w:t>npm i zustand localforage zod framer-motion</w:t>
+        <w:t>• deckStore.ts: activeDeckId, setActiveDeck, cards, filters, shuffleSeed.</w:t>
       </w:r>
       <w:r>
         <w:br/>
-        <w:t>npm i -D tailwindcss postcss autoprefixer @types/localforage vite-plugin-pwa \</w:t>
-      </w:r>
-      <w:r>
+        <w:t>• progressStore.ts: per cardId: bucket (0/1/2), ease, interval, dueAt. Actions: markCorrect/markWrong/resetProgress.</w:t>
+      </w:r>
+    </w:p>
+    <w:p>
+      <w:pPr>
+        <w:pStyle w:val="Heading1"/>
+        <w:rPr>
+          <w:lang w:val="sv-SE"/>
+        </w:rPr>
+      </w:pPr>
+      <w:r>
+        <w:rPr>
+          <w:lang w:val="sv-SE"/>
+        </w:rPr>
+        <w:lastRenderedPageBreak/>
+        <w:t>9) Routing (React Router)</w:t>
+      </w:r>
+    </w:p>
+    <w:p>
+      <w:pPr>
+        <w:rPr>
+          <w:lang w:val="sv-SE"/>
+        </w:rPr>
+      </w:pPr>
+      <w:r>
+        <w:rPr>
+          <w:lang w:val="sv-SE"/>
+        </w:rPr>
+        <w:t>• Installera: react-router-dom (ingår ovan).</w:t>
+      </w:r>
+      <w:r>
+        <w:rPr>
+          <w:lang w:val="sv-SE"/>
+        </w:rPr>
         <w:br/>
-        <w:t xml:space="preserve">       eslint @typescript-eslint/{eslint-plugin,parser} eslint-config-prettier \</w:t>
-      </w:r>
-      <w:r>
+        <w:t>• I main.tsx: wrappa appen i &lt;BrowserRouter&gt;.</w:t>
+      </w:r>
+      <w:r>
+        <w:rPr>
+          <w:lang w:val="sv-SE"/>
+        </w:rPr>
         <w:br/>
-        <w:t xml:space="preserve">       vitest jsdom @testing-library/{react,user-event} @types/node</w:t>
-      </w:r>
-      <w:r>
+        <w:t>• Rekommenderad struktur:</w:t>
+      </w:r>
+      <w:r>
+        <w:rPr>
+          <w:lang w:val="sv-SE"/>
+        </w:rPr>
         <w:br/>
-      </w:r>
-      <w:r>
+        <w:t xml:space="preserve">  /                 = Home (importera/hantera lekar)</w:t>
+      </w:r>
+      <w:r>
+        <w:rPr>
+          <w:lang w:val="sv-SE"/>
+        </w:rPr>
         <w:br/>
-        <w:t>Initiera Tailwind: npx tailwindcss init -p och koppla i index.css.</w:t>
-      </w:r>
-      <w:r>
+        <w:t xml:space="preserve">  /train/:deckId    = Övningsläge (flip + rätt/fel, SR)</w:t>
+      </w:r>
+      <w:r>
+        <w:rPr>
+          <w:lang w:val="sv-SE"/>
+        </w:rPr>
         <w:br/>
-        <w:t>Lägg PWA senare (steg 10).</w:t>
+        <w:t xml:space="preserve">  /edit/:deckId     = Editor (redigera fråga/svar, taggar, svårighet)</w:t>
+      </w:r>
+      <w:r>
+        <w:rPr>
+          <w:lang w:val="sv-SE"/>
+        </w:rPr>
+        <w:br/>
+        <w:t xml:space="preserve">  /manage           = Lista alla lekar, exportera, nollställ progress</w:t>
+      </w:r>
+      <w:r>
+        <w:rPr>
+          <w:lang w:val="sv-SE"/>
+        </w:rPr>
+        <w:br/>
+        <w:t>• Lägg till shadcn Navbar/Sidebar för navigation.</w:t>
+      </w:r>
+    </w:p>
+    <w:p>
+      <w:pPr>
+        <w:pStyle w:val="Heading1"/>
+        <w:rPr>
+          <w:lang w:val="sv-SE"/>
+        </w:rPr>
+      </w:pPr>
+      <w:r>
+        <w:rPr>
+          <w:lang w:val="sv-SE"/>
+        </w:rPr>
+        <w:t>10) Kort &amp; flip-UI</w:t>
+      </w:r>
+    </w:p>
+    <w:p>
+      <w:pPr>
+        <w:rPr>
+          <w:lang w:val="sv-SE"/>
+        </w:rPr>
+      </w:pPr>
+      <w:r>
+        <w:rPr>
+          <w:lang w:val="sv-SE"/>
+        </w:rPr>
+        <w:t>• Bygg Flashcard-komponent med shadcn Card + Framer Motion (flip 0°/180°).</w:t>
+      </w:r>
+      <w:r>
+        <w:rPr>
+          <w:lang w:val="sv-SE"/>
+        </w:rPr>
+        <w:br/>
+        <w:t>• Tangentbordsstöd: Space/Enter = vänd, ←/→ = föregående/nästa, 1/2 = fel/rätt.</w:t>
+      </w:r>
+      <w:r>
+        <w:rPr>
+          <w:lang w:val="sv-SE"/>
+        </w:rPr>
+        <w:br/>
+        <w:t>• Tillgänglighet: role="button", tabIndex, aria-attributes, respektera prefers-reduced-motion.</w:t>
+      </w:r>
+    </w:p>
+    <w:p>
+      <w:pPr>
+        <w:pStyle w:val="Heading1"/>
+        <w:rPr>
+          <w:lang w:val="sv-SE"/>
+        </w:rPr>
+      </w:pPr>
+      <w:r>
+        <w:rPr>
+          <w:lang w:val="sv-SE"/>
+        </w:rPr>
+        <w:t>11) Övningsläge (MVP → enkel SR)</w:t>
+      </w:r>
+    </w:p>
+    <w:p>
+      <w:pPr>
+        <w:rPr>
+          <w:lang w:val="sv-SE"/>
+        </w:rPr>
+      </w:pPr>
+      <w:r>
+        <w:rPr>
+          <w:lang w:val="sv-SE"/>
+        </w:rPr>
+        <w:t>• 3 buckets: nytt → lärs → behärskat.</w:t>
+      </w:r>
+      <w:r>
+        <w:rPr>
+          <w:lang w:val="sv-SE"/>
+        </w:rPr>
+        <w:br/>
+        <w:t>• Rätt: öka intervallet (t.ex. +1h → +1d → +3d). Fel: flytta till lägre bucket.</w:t>
+      </w:r>
+      <w:r>
+        <w:rPr>
+          <w:lang w:val="sv-SE"/>
+        </w:rPr>
+        <w:br/>
+        <w:t>• Senare: SM-2 (ease, repetitions, interval) för mer exakt schemaläggning.</w:t>
       </w:r>
     </w:p>
     <w:p>
@@ -97,63 +659,300 @@
         <w:pStyle w:val="Heading1"/>
       </w:pPr>
       <w:r>
-        <w:t>3) Mappstruktur</w:t>
+        <w:t>12) Editor</w:t>
       </w:r>
     </w:p>
     <w:p>
-      <w:r>
-        <w:t>src/</w:t>
+      <w:pPr>
+        <w:rPr>
+          <w:lang w:val="sv-SE"/>
+        </w:rPr>
+      </w:pPr>
+      <w:r>
+        <w:t>• EditorPanel (Dialog/Sheet) med Input/Textarea (shadcn) och RHF+Zod.</w:t>
       </w:r>
       <w:r>
         <w:br/>
-        <w:t xml:space="preserve">  app/            # layout, routes</w:t>
-      </w:r>
-      <w:r>
+      </w:r>
+      <w:r>
+        <w:rPr>
+          <w:lang w:val="sv-SE"/>
+        </w:rPr>
+        <w:t>• Lägg till/ta bort/ändra kort, autospara (debounce 300–500 ms).</w:t>
+      </w:r>
+      <w:r>
+        <w:rPr>
+          <w:lang w:val="sv-SE"/>
+        </w:rPr>
         <w:br/>
-        <w:t xml:space="preserve">  components/     # UI (Card, Uploader, EditorPanel, Stats)</w:t>
-      </w:r>
-      <w:r>
+        <w:t>• Forka seed-lek till lokal kopia innan redigering (read-only seed).</w:t>
+      </w:r>
+    </w:p>
+    <w:p>
+      <w:pPr>
+        <w:pStyle w:val="Heading1"/>
+        <w:rPr>
+          <w:lang w:val="sv-SE"/>
+        </w:rPr>
+      </w:pPr>
+      <w:r>
+        <w:rPr>
+          <w:lang w:val="sv-SE"/>
+        </w:rPr>
+        <w:t>13) Filter, sök &amp; vyer</w:t>
+      </w:r>
+    </w:p>
+    <w:p>
+      <w:pPr>
+        <w:rPr>
+          <w:lang w:val="sv-SE"/>
+        </w:rPr>
+      </w:pPr>
+      <w:r>
+        <w:rPr>
+          <w:lang w:val="sv-SE"/>
+        </w:rPr>
+        <w:t>• Filter: kategori, taggar, svårighet (Select/Checkbox/Badge från shadcn).</w:t>
+      </w:r>
+      <w:r>
+        <w:rPr>
+          <w:lang w:val="sv-SE"/>
+        </w:rPr>
         <w:br/>
-        <w:t xml:space="preserve">  features/</w:t>
-      </w:r>
-      <w:r>
+        <w:t>• Sökfält: Input + debounce.</w:t>
+      </w:r>
+      <w:r>
+        <w:rPr>
+          <w:lang w:val="sv-SE"/>
+        </w:rPr>
         <w:br/>
-        <w:t xml:space="preserve">    decks/        # deckRepo (IndexedDB), deckService, deckStore (Zustand)</w:t>
-      </w:r>
-      <w:r>
+        <w:t>• Vyer: Bläddra, Öva, Quiz (fri text/multival senare).</w:t>
+      </w:r>
+    </w:p>
+    <w:p>
+      <w:pPr>
+        <w:pStyle w:val="Heading1"/>
+        <w:rPr>
+          <w:lang w:val="sv-SE"/>
+        </w:rPr>
+      </w:pPr>
+      <w:r>
+        <w:rPr>
+          <w:lang w:val="sv-SE"/>
+        </w:rPr>
+        <w:t>14) Import/Export</w:t>
+      </w:r>
+    </w:p>
+    <w:p>
+      <w:pPr>
+        <w:rPr>
+          <w:lang w:val="sv-SE"/>
+        </w:rPr>
+      </w:pPr>
+      <w:r>
+        <w:rPr>
+          <w:lang w:val="sv-SE"/>
+        </w:rPr>
+        <w:t>• Exportera deck (+ valfritt progress) som JSON.</w:t>
+      </w:r>
+      <w:r>
+        <w:rPr>
+          <w:lang w:val="sv-SE"/>
+        </w:rPr>
         <w:br/>
-        <w:t xml:space="preserve">    train/        # repetitionlogik, vyer</w:t>
-      </w:r>
-      <w:r>
+        <w:t>• Importera: ersätt allt eller behåll progress om card.id matchar (fuzzy-match vid behov).</w:t>
+      </w:r>
+      <w:r>
+        <w:rPr>
+          <w:lang w:val="sv-SE"/>
+        </w:rPr>
         <w:br/>
-        <w:t xml:space="preserve">  lib/            # helpers (uuid, sanitize, keyboard)</w:t>
-      </w:r>
-      <w:r>
+        <w:t>• Sanera ev. markdown/HTML (dompurify).</w:t>
+      </w:r>
+    </w:p>
+    <w:p>
+      <w:pPr>
+        <w:pStyle w:val="Heading1"/>
+        <w:rPr>
+          <w:lang w:val="sv-SE"/>
+        </w:rPr>
+      </w:pPr>
+      <w:r>
+        <w:rPr>
+          <w:lang w:val="sv-SE"/>
+        </w:rPr>
+        <w:lastRenderedPageBreak/>
+        <w:t>15) PWA (offline)</w:t>
+      </w:r>
+    </w:p>
+    <w:p>
+      <w:pPr>
+        <w:rPr>
+          <w:lang w:val="sv-SE"/>
+        </w:rPr>
+      </w:pPr>
+      <w:r>
+        <w:rPr>
+          <w:lang w:val="sv-SE"/>
+        </w:rPr>
+        <w:t>• vite-plugin-pwa: cachea statiska assets och ge installbar app.</w:t>
+      </w:r>
+      <w:r>
+        <w:rPr>
+          <w:lang w:val="sv-SE"/>
+        </w:rPr>
         <w:br/>
-        <w:t xml:space="preserve">  types/          # Deck/Card typer + Zod schema</w:t>
+        <w:t>• Hantera /runtime/config.json med stale-while-revalidate (inte hårdcacha seed-konfig).</w:t>
+      </w:r>
+    </w:p>
+    <w:p>
+      <w:pPr>
+        <w:pStyle w:val="Heading1"/>
+        <w:rPr>
+          <w:lang w:val="sv-SE"/>
+        </w:rPr>
+      </w:pPr>
+      <w:r>
+        <w:rPr>
+          <w:lang w:val="sv-SE"/>
+        </w:rPr>
+        <w:t>16) Testning</w:t>
+      </w:r>
+    </w:p>
+    <w:p>
+      <w:r>
+        <w:t>• Enhet: Zod-validering, repetitionlogik, repositories (mocka localforage).</w:t>
       </w:r>
       <w:r>
         <w:br/>
-        <w:t xml:space="preserve">  styles/</w:t>
-      </w:r>
-      <w:r>
+        <w:t>• UI: React Testing Library – flip, tangentbord, importfel, editor autosave.</w:t>
+      </w:r>
+    </w:p>
+    <w:p>
+      <w:pPr>
+        <w:pStyle w:val="Heading1"/>
+        <w:rPr>
+          <w:lang w:val="sv-SE"/>
+        </w:rPr>
+      </w:pPr>
+      <w:r>
+        <w:rPr>
+          <w:lang w:val="sv-SE"/>
+        </w:rPr>
+        <w:t>17) Kvalitet</w:t>
+      </w:r>
+    </w:p>
+    <w:p>
+      <w:pPr>
+        <w:rPr>
+          <w:lang w:val="sv-SE"/>
+        </w:rPr>
+      </w:pPr>
+      <w:r>
+        <w:rPr>
+          <w:lang w:val="sv-SE"/>
+        </w:rPr>
+        <w:t>• ESLint + Prettier, CI för lint/typecheck/test.</w:t>
+      </w:r>
+      <w:r>
+        <w:rPr>
+          <w:lang w:val="sv-SE"/>
+        </w:rPr>
         <w:br/>
-        <w:t xml:space="preserve">  pages/          # Home, Train, Edit, Manage</w:t>
-      </w:r>
-      <w:r>
+        <w:t>• A11y-pass: fokus, kontrast, aria.</w:t>
+      </w:r>
+      <w:r>
+        <w:rPr>
+          <w:lang w:val="sv-SE"/>
+        </w:rPr>
         <w:br/>
-        <w:t xml:space="preserve">  main.tsx, App.tsx</w:t>
+        <w:t>• Säkerhet: CSP (minst default-src 'self'), X-Content-Type-Options: nosniff.</w:t>
+      </w:r>
+    </w:p>
+    <w:p>
+      <w:pPr>
+        <w:pStyle w:val="Heading1"/>
+        <w:rPr>
+          <w:lang w:val="sv-SE"/>
+        </w:rPr>
+      </w:pPr>
+      <w:r>
+        <w:rPr>
+          <w:lang w:val="sv-SE"/>
+        </w:rPr>
+        <w:t>18) Bygg för produktion</w:t>
+      </w:r>
+    </w:p>
+    <w:p>
+      <w:r>
+        <w:t xml:space="preserve">npm run </w:t>
+      </w:r>
+      <w:proofErr w:type="gramStart"/>
+      <w:r>
+        <w:t>build  (</w:t>
+      </w:r>
+      <w:proofErr w:type="gramEnd"/>
+      <w:r>
+        <w:t>Vite bygger till dist/)</w:t>
       </w:r>
       <w:r>
         <w:br/>
-        <w:t>public/</w:t>
-      </w:r>
-      <w:r>
+        <w:t>npm run preview</w:t>
+      </w:r>
+    </w:p>
+    <w:p>
+      <w:pPr>
+        <w:pStyle w:val="Heading1"/>
+        <w:rPr>
+          <w:lang w:val="sv-SE"/>
+        </w:rPr>
+      </w:pPr>
+      <w:r>
+        <w:rPr>
+          <w:lang w:val="sv-SE"/>
+        </w:rPr>
+        <w:t>19) Docker (seed + statisk server)</w:t>
+      </w:r>
+    </w:p>
+    <w:p>
+      <w:pPr>
+        <w:rPr>
+          <w:lang w:val="sv-SE"/>
+        </w:rPr>
+      </w:pPr>
+      <w:r>
+        <w:rPr>
+          <w:lang w:val="sv-SE"/>
+        </w:rPr>
+        <w:t>Dockerfile (2-steg: build → Nginx). docker-entrypoint.sh genererar runtime/config.json med DECK_URL.</w:t>
+      </w:r>
+      <w:r>
+        <w:rPr>
+          <w:lang w:val="sv-SE"/>
+        </w:rPr>
         <w:br/>
-        <w:t xml:space="preserve">  runtime/        # config.json (skapad av docker-entrypoint)</w:t>
-      </w:r>
-      <w:r>
+        <w:t>Nginx SPA-routing: try_files $uri /index.html;</w:t>
+      </w:r>
+      <w:r>
+        <w:rPr>
+          <w:lang w:val="sv-SE"/>
+        </w:rPr>
         <w:br/>
+        <w:t>Körningsexempel:</w:t>
+      </w:r>
+      <w:r>
+        <w:rPr>
+          <w:lang w:val="sv-SE"/>
+        </w:rPr>
+        <w:br/>
+        <w:t>docker build -t viktor/flipdeck:0.1.0 .</w:t>
+      </w:r>
+      <w:r>
+        <w:rPr>
+          <w:lang w:val="sv-SE"/>
+        </w:rPr>
+        <w:br/>
+        <w:t>docker run --rm -p 8080:80 -e DECK_URL="/data/projektledning.json" -v $(pwd)/decks:/usr/share/nginx/html/data viktor/flipdeck:0.1.0</w:t>
       </w:r>
     </w:p>
     <w:p>
@@ -161,13 +960,16 @@
         <w:pStyle w:val="Heading1"/>
       </w:pPr>
       <w:r>
-        <w:lastRenderedPageBreak/>
-        <w:t>4) Typer &amp; schema (validering)</w:t>
+        <w:t>20) CI/CD (rekommenderat)</w:t>
       </w:r>
     </w:p>
     <w:p>
       <w:r>
-        <w:t>Skapa types/deck.ts med TS-typer och Zod-schema för uppladdad JSON.</w:t>
+        <w:t>• GitHub Actions: install → lint → typecheck → test → build.</w:t>
+      </w:r>
+      <w:r>
+        <w:br/>
+        <w:t>• Release: bygg &amp; pusha Docker-image (tags: latest + git-tag).</w:t>
       </w:r>
     </w:p>
     <w:p>
@@ -175,229 +977,158 @@
         <w:pStyle w:val="Heading1"/>
       </w:pPr>
       <w:r>
-        <w:t>5) Persistens (IndexedDB)</w:t>
+        <w:t>21) Definition of Done (MVP)</w:t>
       </w:r>
     </w:p>
     <w:p>
-      <w:r>
-        <w:t>features/decks/deckRepo.ts med localforage: saveDeck, listDecks, deleteDeck, getDeck.</w:t>
+      <w:proofErr w:type="gramStart"/>
+      <w:r>
+        <w:t>[ ]</w:t>
+      </w:r>
+      <w:proofErr w:type="gramEnd"/>
+      <w:r>
+        <w:t xml:space="preserve"> UI-uppladdning med Zod-validering</w:t>
+      </w:r>
+      <w:r>
+        <w:br/>
+      </w:r>
+      <w:proofErr w:type="gramStart"/>
+      <w:r>
+        <w:t>[ ]</w:t>
+      </w:r>
+      <w:proofErr w:type="gramEnd"/>
+      <w:r>
+        <w:t xml:space="preserve"> Visa/flip kort (tangentbord + touch)</w:t>
+      </w:r>
+      <w:r>
+        <w:br/>
+      </w:r>
+      <w:proofErr w:type="gramStart"/>
+      <w:r>
+        <w:t>[ ]</w:t>
+      </w:r>
+      <w:proofErr w:type="gramEnd"/>
+      <w:r>
+        <w:t xml:space="preserve"> IndexedDB-lagring (lekar + progress)</w:t>
+      </w:r>
+      <w:r>
+        <w:br/>
+      </w:r>
+      <w:proofErr w:type="gramStart"/>
+      <w:r>
+        <w:t>[ ]</w:t>
+      </w:r>
+      <w:proofErr w:type="gramEnd"/>
+      <w:r>
+        <w:t xml:space="preserve"> Enkel 3-bucket repetition</w:t>
+      </w:r>
+      <w:r>
+        <w:br/>
+      </w:r>
+      <w:proofErr w:type="gramStart"/>
+      <w:r>
+        <w:t>[ ]</w:t>
+      </w:r>
+      <w:proofErr w:type="gramEnd"/>
+      <w:r>
+        <w:t xml:space="preserve"> Editor (Dialog/Sheet) + autosave</w:t>
+      </w:r>
+      <w:r>
+        <w:br/>
+      </w:r>
+      <w:proofErr w:type="gramStart"/>
+      <w:r>
+        <w:t>[ ]</w:t>
+      </w:r>
+      <w:proofErr w:type="gramEnd"/>
+      <w:r>
+        <w:t xml:space="preserve"> React Router (Home/Train/Edit/Manage)</w:t>
+      </w:r>
+      <w:r>
+        <w:br/>
+      </w:r>
+      <w:proofErr w:type="gramStart"/>
+      <w:r>
+        <w:lastRenderedPageBreak/>
+        <w:t>[ ]</w:t>
+      </w:r>
+      <w:proofErr w:type="gramEnd"/>
+      <w:r>
+        <w:t xml:space="preserve"> Export/import</w:t>
+      </w:r>
+      <w:r>
+        <w:br/>
+      </w:r>
+      <w:proofErr w:type="gramStart"/>
+      <w:r>
+        <w:t>[ ]</w:t>
+      </w:r>
+      <w:proofErr w:type="gramEnd"/>
+      <w:r>
+        <w:t xml:space="preserve"> Docker-image med seed via DECK_URL</w:t>
       </w:r>
     </w:p>
     <w:p>
       <w:pPr>
         <w:pStyle w:val="Heading1"/>
+        <w:rPr>
+          <w:lang w:val="sv-SE"/>
+        </w:rPr>
       </w:pPr>
       <w:r>
-        <w:t>6) Laddning av data</w:t>
-      </w:r>
-    </w:p>
-    <w:p>
-      <w:r>
-        <w:t>deckService.ts hanterar seed, import från fil, import från URL.</w:t>
+        <w:rPr>
+          <w:lang w:val="sv-SE"/>
+        </w:rPr>
+        <w:t>22) Nästa steg (post-MVP)</w:t>
       </w:r>
     </w:p>
     <w:p>
       <w:pPr>
-        <w:pStyle w:val="Heading1"/>
+        <w:rPr>
+          <w:lang w:val="sv-SE"/>
+        </w:rPr>
       </w:pPr>
       <w:r>
-        <w:t>7) State (Zustand)</w:t>
-      </w:r>
-    </w:p>
-    <w:p>
-      <w:r>
-        <w:t>deckStore.ts (activeDeckId, filters), progressStore.ts (bucket, ease, interval, dueAt).</w:t>
+        <w:rPr>
+          <w:lang w:val="sv-SE"/>
+        </w:rPr>
+        <w:t>• Multival &amp; fritext-quiz (auto-rättning)</w:t>
+      </w:r>
+      <w:r>
+        <w:rPr>
+          <w:lang w:val="sv-SE"/>
+        </w:rPr>
+        <w:br/>
+        <w:t>• Statistik (per kategori/tagg)</w:t>
+      </w:r>
+      <w:r>
+        <w:rPr>
+          <w:lang w:val="sv-SE"/>
+        </w:rPr>
+        <w:br/>
+        <w:t>• URL-import + "Ladda om från källa" (ETag)</w:t>
+      </w:r>
+      <w:r>
+        <w:rPr>
+          <w:lang w:val="sv-SE"/>
+        </w:rPr>
+        <w:br/>
+        <w:t>• Anki/CSV-import</w:t>
+      </w:r>
+      <w:r>
+        <w:rPr>
+          <w:lang w:val="sv-SE"/>
+        </w:rPr>
+        <w:br/>
+        <w:t>• AI-assist: generera kort från text/URL</w:t>
       </w:r>
     </w:p>
     <w:p>
       <w:pPr>
-        <w:pStyle w:val="Heading1"/>
+        <w:rPr>
+          <w:lang w:val="sv-SE"/>
+        </w:rPr>
       </w:pPr>
-      <w:r>
-        <w:t>8) Kort &amp; flip-UI</w:t>
-      </w:r>
-    </w:p>
-    <w:p>
-      <w:r>
-        <w:t>Card.tsx med Framer Motion flip, tangentbordsstöd, aria-labels.</w:t>
-      </w:r>
-    </w:p>
-    <w:p>
-      <w:pPr>
-        <w:pStyle w:val="Heading1"/>
-      </w:pPr>
-      <w:r>
-        <w:t>9) Övningsläge</w:t>
-      </w:r>
-    </w:p>
-    <w:p>
-      <w:r>
-        <w:t>MVP: 3 buckets (ny, lärs, behärskat). Senare: SM-2.</w:t>
-      </w:r>
-    </w:p>
-    <w:p>
-      <w:pPr>
-        <w:pStyle w:val="Heading1"/>
-      </w:pPr>
-      <w:r>
-        <w:t>10) Editor</w:t>
-      </w:r>
-    </w:p>
-    <w:p>
-      <w:r>
-        <w:t>EditorPanel för redigering, autospara, forka seed-lek.</w:t>
-      </w:r>
-    </w:p>
-    <w:p>
-      <w:pPr>
-        <w:pStyle w:val="Heading1"/>
-      </w:pPr>
-      <w:r>
-        <w:t>11) Filter, sök &amp; vyer</w:t>
-      </w:r>
-    </w:p>
-    <w:p>
-      <w:r>
-        <w:t>Filter på kategori/taggar, sök, vyer: Bläddra, Öva, Quiz.</w:t>
-      </w:r>
-    </w:p>
-    <w:p>
-      <w:pPr>
-        <w:pStyle w:val="Heading1"/>
-      </w:pPr>
-      <w:r>
-        <w:t>12) Import/Export</w:t>
-      </w:r>
-    </w:p>
-    <w:p>
-      <w:r>
-        <w:t>Exportera deck + progress. Import: ersätt eller behåll progress.</w:t>
-      </w:r>
-    </w:p>
-    <w:p>
-      <w:pPr>
-        <w:pStyle w:val="Heading1"/>
-      </w:pPr>
-      <w:r>
-        <w:t>13) PWA (offline)</w:t>
-      </w:r>
-    </w:p>
-    <w:p>
-      <w:r>
-        <w:t>vite-plugin-pwa, manifest.json, install prompt i UI.</w:t>
-      </w:r>
-    </w:p>
-    <w:p>
-      <w:pPr>
-        <w:pStyle w:val="Heading1"/>
-      </w:pPr>
-      <w:r>
-        <w:t>14) Testning</w:t>
-      </w:r>
-    </w:p>
-    <w:p>
-      <w:r>
-        <w:t>Vitest, React Testing Library, test av logik och UI.</w:t>
-      </w:r>
-    </w:p>
-    <w:p>
-      <w:pPr>
-        <w:pStyle w:val="Heading1"/>
-      </w:pPr>
-      <w:r>
-        <w:lastRenderedPageBreak/>
-        <w:t>15) Kvalitet</w:t>
-      </w:r>
-    </w:p>
-    <w:p>
-      <w:r>
-        <w:t>ESLint, Prettier, CI med lint/typecheck/test, a11y.</w:t>
-      </w:r>
-    </w:p>
-    <w:p>
-      <w:pPr>
-        <w:pStyle w:val="Heading1"/>
-      </w:pPr>
-      <w:r>
-        <w:t>16) Bygg för produktion</w:t>
-      </w:r>
-    </w:p>
-    <w:p>
-      <w:r>
-        <w:t>npm run build, npm run preview.</w:t>
-      </w:r>
-    </w:p>
-    <w:p>
-      <w:pPr>
-        <w:pStyle w:val="Heading1"/>
-      </w:pPr>
-      <w:r>
-        <w:t>17) Docker</w:t>
-      </w:r>
-    </w:p>
-    <w:p>
-      <w:r>
-        <w:t>Tvåstegs Dockerfile (build → Nginx). EntryPoint genererar config.json.</w:t>
-      </w:r>
-    </w:p>
-    <w:p>
-      <w:pPr>
-        <w:pStyle w:val="Heading1"/>
-      </w:pPr>
-      <w:r>
-        <w:t>18) CI/CD</w:t>
-      </w:r>
-    </w:p>
-    <w:p>
-      <w:r>
-        <w:t>GitHub Actions: lint, test, build, release Docker image.</w:t>
-      </w:r>
-    </w:p>
-    <w:p>
-      <w:pPr>
-        <w:pStyle w:val="Heading1"/>
-      </w:pPr>
-      <w:r>
-        <w:t>19) Definition of Done (MVP)</w:t>
-      </w:r>
-    </w:p>
-    <w:p>
-      <w:r>
-        <w:t>[ ] Ladda upp JSON i UI</w:t>
-      </w:r>
-      <w:r>
-        <w:br/>
-        <w:t>[ ] Visa/flip kort</w:t>
-      </w:r>
-      <w:r>
-        <w:br/>
-        <w:t>[ ] IndexedDB</w:t>
-      </w:r>
-      <w:r>
-        <w:br/>
-        <w:t>[ ] 3-bucket repetition</w:t>
-      </w:r>
-      <w:r>
-        <w:br/>
-        <w:t>[ ] Export/import</w:t>
-      </w:r>
-      <w:r>
-        <w:br/>
-        <w:t>[ ] Docker med seed</w:t>
-      </w:r>
-    </w:p>
-    <w:p>
-      <w:pPr>
-        <w:pStyle w:val="Heading1"/>
-      </w:pPr>
-      <w:r>
-        <w:t>20) Nästa steg (post-MVP)</w:t>
-      </w:r>
-    </w:p>
-    <w:p>
-      <w:r>
-        <w:t>Multival, statistik, URL-import, Anki/CSV, AI-assist.</w:t>
-      </w:r>
     </w:p>
     <w:sectPr>
       <w:pgSz w:w="12240" w:h="15840"/>

</xml_diff>